<commit_message>
v2. pridane board, lists, cards, labels
</commit_message>
<xml_diff>
--- a/Nemeš_ZadanieB_Trello.docx
+++ b/Nemeš_ZadanieB_Trello.docx
@@ -5,6 +5,7 @@
     <w:p>
       <w:pPr>
         <w:pStyle w:val="Nzovuniverzity"/>
+        <w:jc w:val="center"/>
         <w:rPr>
           <w:rStyle w:val="NzevChar"/>
           <w:b/>
@@ -66,37 +67,65 @@
         <w:t>FAKULTA PRÍRODNÝCH VIED</w:t>
       </w:r>
     </w:p>
-    <w:p/>
-    <w:p/>
-    <w:p/>
-    <w:p/>
-    <w:p/>
-    <w:p/>
-    <w:p/>
-    <w:p/>
     <w:p>
       <w:pPr>
-        <w:pStyle w:val="Nadpis1"/>
+        <w:jc w:val="center"/>
       </w:pPr>
     </w:p>
     <w:p>
       <w:pPr>
-        <w:pStyle w:val="Nzev"/>
-      </w:pPr>
-      <w:r>
-        <w:t>Zadanie B - Trello</w:t>
-      </w:r>
+        <w:jc w:val="center"/>
+      </w:pPr>
     </w:p>
     <w:p>
       <w:pPr>
-        <w:pStyle w:val="Typprce"/>
-      </w:pPr>
-      <w:r>
-        <w:t>Seminárna</w:t>
-      </w:r>
-      <w:r>
-        <w:t xml:space="preserve"> práca</w:t>
-      </w:r>
+        <w:jc w:val="center"/>
+      </w:pPr>
+    </w:p>
+    <w:p>
+      <w:pPr>
+        <w:jc w:val="center"/>
+      </w:pPr>
+    </w:p>
+    <w:p>
+      <w:pPr>
+        <w:jc w:val="center"/>
+      </w:pPr>
+    </w:p>
+    <w:p>
+      <w:pPr>
+        <w:jc w:val="center"/>
+      </w:pPr>
+    </w:p>
+    <w:p>
+      <w:pPr>
+        <w:jc w:val="center"/>
+      </w:pPr>
+    </w:p>
+    <w:p>
+      <w:pPr>
+        <w:jc w:val="center"/>
+      </w:pPr>
+    </w:p>
+    <w:p>
+      <w:pPr>
+        <w:jc w:val="center"/>
+      </w:pPr>
+    </w:p>
+    <w:p>
+      <w:pPr>
+        <w:pStyle w:val="Nzev"/>
+      </w:pPr>
+      <w:r>
+        <w:t>Zadanie B - Trello</w:t>
+      </w:r>
+    </w:p>
+    <w:p>
+      <w:pPr>
+        <w:tabs>
+          <w:tab w:val="right" w:pos="8505"/>
+        </w:tabs>
+      </w:pPr>
     </w:p>
     <w:p>
       <w:pPr>
@@ -191,7 +220,7 @@
         <w:pStyle w:val="Skolitel"/>
         <w:tabs>
           <w:tab w:val="clear" w:pos="8820"/>
-          <w:tab w:val="right" w:pos="8505"/>
+          <w:tab w:val="right" w:pos="9072"/>
         </w:tabs>
       </w:pPr>
       <w:r>
@@ -210,9 +239,12 @@
     <w:p>
       <w:pPr>
         <w:rPr>
-          <w:rStyle w:val="NzevChar"/>
+          <w:caps/>
+          <w:noProof/>
+          <w:kern w:val="28"/>
           <w:sz w:val="35"/>
           <w:szCs w:val="35"/>
+          <w:lang w:eastAsia="sk-SK"/>
         </w:rPr>
       </w:pPr>
       <w:r>
@@ -224,18 +256,617 @@
         </w:rPr>
         <w:br w:type="page"/>
       </w:r>
-      <w:bookmarkStart w:id="20" w:name="_GoBack"/>
       <w:bookmarkEnd w:id="15"/>
       <w:bookmarkEnd w:id="16"/>
       <w:bookmarkEnd w:id="17"/>
       <w:bookmarkEnd w:id="18"/>
       <w:bookmarkEnd w:id="19"/>
+    </w:p>
+    <w:p>
+      <w:r>
+        <w:lastRenderedPageBreak/>
+        <w:t>Po vytvorení nového</w:t>
+      </w:r>
+      <w:r>
+        <w:t xml:space="preserve"> </w:t>
+      </w:r>
+      <w:proofErr w:type="spellStart"/>
+      <w:r>
+        <w:t>boardu</w:t>
+      </w:r>
+      <w:proofErr w:type="spellEnd"/>
+      <w:r>
+        <w:t xml:space="preserve"> sa zobrazí stránka ako na Obr. 1.</w:t>
+      </w:r>
+    </w:p>
+    <w:p>
+      <w:pPr>
+        <w:rPr>
+          <w:rStyle w:val="NzevChar"/>
+          <w:sz w:val="35"/>
+          <w:szCs w:val="35"/>
+        </w:rPr>
+      </w:pPr>
+      <w:r>
+        <w:rPr>
+          <w:caps/>
+          <w:noProof/>
+          <w:kern w:val="28"/>
+          <w:sz w:val="35"/>
+          <w:szCs w:val="35"/>
+          <w:lang w:eastAsia="sk-SK"/>
+        </w:rPr>
+        <w:drawing>
+          <wp:inline distT="0" distB="0" distL="0" distR="0" wp14:anchorId="42C8B949" wp14:editId="297902F5">
+            <wp:extent cx="5753100" cy="3095625"/>
+            <wp:effectExtent l="0" t="0" r="0" b="0"/>
+            <wp:docPr id="3" name="Obrázek 3" descr="C:\Users\RD\Desktop\trello_obr\MNIS_Zadanie B   Trello.png"/>
+            <wp:cNvGraphicFramePr>
+              <a:graphicFrameLocks xmlns:a="http://schemas.openxmlformats.org/drawingml/2006/main" noChangeAspect="1"/>
+            </wp:cNvGraphicFramePr>
+            <a:graphic xmlns:a="http://schemas.openxmlformats.org/drawingml/2006/main">
+              <a:graphicData uri="http://schemas.openxmlformats.org/drawingml/2006/picture">
+                <pic:pic xmlns:pic="http://schemas.openxmlformats.org/drawingml/2006/picture">
+                  <pic:nvPicPr>
+                    <pic:cNvPr id="0" name="Picture 3" descr="C:\Users\RD\Desktop\trello_obr\MNIS_Zadanie B   Trello.png"/>
+                    <pic:cNvPicPr>
+                      <a:picLocks noChangeAspect="1" noChangeArrowheads="1"/>
+                    </pic:cNvPicPr>
+                  </pic:nvPicPr>
+                  <pic:blipFill rotWithShape="1">
+                    <a:blip r:embed="rId9">
+                      <a:extLst>
+                        <a:ext uri="{28A0092B-C50C-407E-A947-70E740481C1C}">
+                          <a14:useLocalDpi xmlns:a14="http://schemas.microsoft.com/office/drawing/2010/main" val="0"/>
+                        </a:ext>
+                      </a:extLst>
+                    </a:blip>
+                    <a:srcRect b="27938"/>
+                    <a:stretch/>
+                  </pic:blipFill>
+                  <pic:spPr bwMode="auto">
+                    <a:xfrm>
+                      <a:off x="0" y="0"/>
+                      <a:ext cx="5753100" cy="3095625"/>
+                    </a:xfrm>
+                    <a:prstGeom prst="rect">
+                      <a:avLst/>
+                    </a:prstGeom>
+                    <a:noFill/>
+                    <a:ln>
+                      <a:noFill/>
+                    </a:ln>
+                    <a:extLst>
+                      <a:ext uri="{53640926-AAD7-44D8-BBD7-CCE9431645EC}">
+                        <a14:shadowObscured xmlns:a14="http://schemas.microsoft.com/office/drawing/2010/main"/>
+                      </a:ext>
+                    </a:extLst>
+                  </pic:spPr>
+                </pic:pic>
+              </a:graphicData>
+            </a:graphic>
+          </wp:inline>
+        </w:drawing>
+      </w:r>
+    </w:p>
+    <w:p>
+      <w:pPr>
+        <w:pStyle w:val="Titulek"/>
+      </w:pPr>
+      <w:r>
+        <w:t xml:space="preserve">Obr. </w:t>
+      </w:r>
+      <w:fldSimple w:instr=" SEQ Obr. \* ARABIC ">
+        <w:r>
+          <w:rPr>
+            <w:noProof/>
+          </w:rPr>
+          <w:t>1</w:t>
+        </w:r>
+      </w:fldSimple>
+      <w:r>
+        <w:t xml:space="preserve"> Nový prázdny </w:t>
+      </w:r>
+      <w:proofErr w:type="spellStart"/>
+      <w:r>
+        <w:t>board</w:t>
+      </w:r>
+      <w:proofErr w:type="spellEnd"/>
+    </w:p>
+    <w:p>
+      <w:r>
+        <w:t>Zvolením možnosti „</w:t>
+      </w:r>
+      <w:proofErr w:type="spellStart"/>
+      <w:r>
+        <w:t>Add</w:t>
+      </w:r>
+      <w:proofErr w:type="spellEnd"/>
+      <w:r>
+        <w:t xml:space="preserve"> a list“ a zvolení názvu </w:t>
+      </w:r>
+      <w:r>
+        <w:t xml:space="preserve">sa na </w:t>
+      </w:r>
+      <w:proofErr w:type="spellStart"/>
+      <w:r>
+        <w:t>boarde</w:t>
+      </w:r>
+      <w:proofErr w:type="spellEnd"/>
+      <w:r>
+        <w:t xml:space="preserve"> vytvoria nové zoznamy, ktoré sú zatiaľ prázdne (viď Obr. 2)</w:t>
+      </w:r>
+      <w:r>
+        <w:t>.</w:t>
+      </w:r>
+      <w:r>
+        <w:t xml:space="preserve"> Do nich sa budú pridávať jednotlivé úlohy.</w:t>
+      </w:r>
+    </w:p>
+    <w:p>
+      <w:r>
+        <w:rPr>
+          <w:noProof/>
+          <w:lang w:eastAsia="sk-SK"/>
+        </w:rPr>
+        <w:drawing>
+          <wp:inline distT="0" distB="0" distL="0" distR="0">
+            <wp:extent cx="5753100" cy="3381375"/>
+            <wp:effectExtent l="0" t="0" r="0" b="0"/>
+            <wp:docPr id="5" name="Obrázek 5" descr="C:\Users\RD\Desktop\trello_obr\MNIS_Zadanie B   Trello2.png"/>
+            <wp:cNvGraphicFramePr>
+              <a:graphicFrameLocks xmlns:a="http://schemas.openxmlformats.org/drawingml/2006/main" noChangeAspect="1"/>
+            </wp:cNvGraphicFramePr>
+            <a:graphic xmlns:a="http://schemas.openxmlformats.org/drawingml/2006/main">
+              <a:graphicData uri="http://schemas.openxmlformats.org/drawingml/2006/picture">
+                <pic:pic xmlns:pic="http://schemas.openxmlformats.org/drawingml/2006/picture">
+                  <pic:nvPicPr>
+                    <pic:cNvPr id="0" name="Picture 5" descr="C:\Users\RD\Desktop\trello_obr\MNIS_Zadanie B   Trello2.png"/>
+                    <pic:cNvPicPr>
+                      <a:picLocks noChangeAspect="1" noChangeArrowheads="1"/>
+                    </pic:cNvPicPr>
+                  </pic:nvPicPr>
+                  <pic:blipFill>
+                    <a:blip r:embed="rId10">
+                      <a:extLst>
+                        <a:ext uri="{28A0092B-C50C-407E-A947-70E740481C1C}">
+                          <a14:useLocalDpi xmlns:a14="http://schemas.microsoft.com/office/drawing/2010/main" val="0"/>
+                        </a:ext>
+                      </a:extLst>
+                    </a:blip>
+                    <a:srcRect/>
+                    <a:stretch>
+                      <a:fillRect/>
+                    </a:stretch>
+                  </pic:blipFill>
+                  <pic:spPr bwMode="auto">
+                    <a:xfrm>
+                      <a:off x="0" y="0"/>
+                      <a:ext cx="5753100" cy="3381375"/>
+                    </a:xfrm>
+                    <a:prstGeom prst="rect">
+                      <a:avLst/>
+                    </a:prstGeom>
+                    <a:noFill/>
+                    <a:ln>
+                      <a:noFill/>
+                    </a:ln>
+                  </pic:spPr>
+                </pic:pic>
+              </a:graphicData>
+            </a:graphic>
+          </wp:inline>
+        </w:drawing>
+      </w:r>
+    </w:p>
+    <w:p>
+      <w:pPr>
+        <w:pStyle w:val="Titulek"/>
+      </w:pPr>
+      <w:r>
+        <w:t xml:space="preserve">Obr. </w:t>
+      </w:r>
+      <w:fldSimple w:instr=" SEQ Obr. \* ARABIC ">
+        <w:r>
+          <w:rPr>
+            <w:noProof/>
+          </w:rPr>
+          <w:t>2</w:t>
+        </w:r>
+      </w:fldSimple>
+      <w:r>
+        <w:t xml:space="preserve"> Pridané zoznamy analýza a praktická časť</w:t>
+      </w:r>
+    </w:p>
+    <w:p>
+      <w:r>
+        <w:br w:type="page"/>
+      </w:r>
+    </w:p>
+    <w:p>
+      <w:pPr>
+        <w:rPr>
+          <w:sz w:val="22"/>
+          <w:szCs w:val="20"/>
+        </w:rPr>
+      </w:pPr>
+      <w:r>
+        <w:rPr>
+          <w:sz w:val="22"/>
+          <w:szCs w:val="20"/>
+        </w:rPr>
+        <w:lastRenderedPageBreak/>
+        <w:t>Po zvolení možnosti „</w:t>
+      </w:r>
+      <w:proofErr w:type="spellStart"/>
+      <w:r>
+        <w:rPr>
+          <w:sz w:val="22"/>
+          <w:szCs w:val="20"/>
+        </w:rPr>
+        <w:t>Add</w:t>
+      </w:r>
+      <w:proofErr w:type="spellEnd"/>
+      <w:r>
+        <w:rPr>
+          <w:sz w:val="22"/>
+          <w:szCs w:val="20"/>
+        </w:rPr>
+        <w:t xml:space="preserve"> a </w:t>
+      </w:r>
+      <w:proofErr w:type="spellStart"/>
+      <w:r>
+        <w:rPr>
+          <w:sz w:val="22"/>
+          <w:szCs w:val="20"/>
+        </w:rPr>
+        <w:t>card</w:t>
+      </w:r>
+      <w:proofErr w:type="spellEnd"/>
+      <w:r>
+        <w:rPr>
+          <w:sz w:val="22"/>
+          <w:szCs w:val="20"/>
+        </w:rPr>
+        <w:t>...“ a zvolení názvu budú do zoznam pridávané karty, ktoré reprezentujú jednotlivé úlohy.</w:t>
+      </w:r>
+      <w:r>
+        <w:rPr>
+          <w:sz w:val="22"/>
+          <w:szCs w:val="20"/>
+        </w:rPr>
+        <w:t xml:space="preserve"> Pre príklad písania bakalárske práce môžu obsahovať napríklad kapitoly, ktoré je do práce potrebné doplniť alebo príklady praktickej časti, ktoré treba vypracovať.</w:t>
+      </w:r>
+    </w:p>
+    <w:p>
+      <w:pPr>
+        <w:rPr>
+          <w:sz w:val="22"/>
+          <w:szCs w:val="20"/>
+        </w:rPr>
+      </w:pPr>
+      <w:r>
+        <w:rPr>
+          <w:noProof/>
+          <w:sz w:val="22"/>
+          <w:szCs w:val="20"/>
+          <w:lang w:eastAsia="sk-SK"/>
+        </w:rPr>
+        <w:drawing>
+          <wp:inline distT="0" distB="0" distL="0" distR="0">
+            <wp:extent cx="5753100" cy="3143250"/>
+            <wp:effectExtent l="0" t="0" r="0" b="0"/>
+            <wp:docPr id="6" name="Obrázek 6" descr="C:\Users\RD\Desktop\trello_obr\MNIS_Zadanie B   Trello3.png"/>
+            <wp:cNvGraphicFramePr>
+              <a:graphicFrameLocks xmlns:a="http://schemas.openxmlformats.org/drawingml/2006/main" noChangeAspect="1"/>
+            </wp:cNvGraphicFramePr>
+            <a:graphic xmlns:a="http://schemas.openxmlformats.org/drawingml/2006/main">
+              <a:graphicData uri="http://schemas.openxmlformats.org/drawingml/2006/picture">
+                <pic:pic xmlns:pic="http://schemas.openxmlformats.org/drawingml/2006/picture">
+                  <pic:nvPicPr>
+                    <pic:cNvPr id="0" name="Picture 6" descr="C:\Users\RD\Desktop\trello_obr\MNIS_Zadanie B   Trello3.png"/>
+                    <pic:cNvPicPr>
+                      <a:picLocks noChangeAspect="1" noChangeArrowheads="1"/>
+                    </pic:cNvPicPr>
+                  </pic:nvPicPr>
+                  <pic:blipFill rotWithShape="1">
+                    <a:blip r:embed="rId11">
+                      <a:extLst>
+                        <a:ext uri="{28A0092B-C50C-407E-A947-70E740481C1C}">
+                          <a14:useLocalDpi xmlns:a14="http://schemas.microsoft.com/office/drawing/2010/main" val="0"/>
+                        </a:ext>
+                      </a:extLst>
+                    </a:blip>
+                    <a:srcRect b="7042"/>
+                    <a:stretch/>
+                  </pic:blipFill>
+                  <pic:spPr bwMode="auto">
+                    <a:xfrm>
+                      <a:off x="0" y="0"/>
+                      <a:ext cx="5753100" cy="3143250"/>
+                    </a:xfrm>
+                    <a:prstGeom prst="rect">
+                      <a:avLst/>
+                    </a:prstGeom>
+                    <a:noFill/>
+                    <a:ln>
+                      <a:noFill/>
+                    </a:ln>
+                    <a:extLst>
+                      <a:ext uri="{53640926-AAD7-44D8-BBD7-CCE9431645EC}">
+                        <a14:shadowObscured xmlns:a14="http://schemas.microsoft.com/office/drawing/2010/main"/>
+                      </a:ext>
+                    </a:extLst>
+                  </pic:spPr>
+                </pic:pic>
+              </a:graphicData>
+            </a:graphic>
+          </wp:inline>
+        </w:drawing>
+      </w:r>
+    </w:p>
+    <w:p>
+      <w:pPr>
+        <w:pStyle w:val="Titulek"/>
+      </w:pPr>
+      <w:r>
+        <w:t xml:space="preserve">Obr. </w:t>
+      </w:r>
+      <w:fldSimple w:instr=" SEQ Obr. \* ARABIC ">
+        <w:r>
+          <w:rPr>
+            <w:noProof/>
+          </w:rPr>
+          <w:t>3</w:t>
+        </w:r>
+      </w:fldSimple>
+      <w:r>
+        <w:t xml:space="preserve"> </w:t>
+      </w:r>
+      <w:r>
+        <w:t xml:space="preserve">Pridané </w:t>
+      </w:r>
+      <w:r>
+        <w:t>karty do zoznamov</w:t>
+      </w:r>
+    </w:p>
+    <w:p>
+      <w:r>
+        <w:t xml:space="preserve">Jednotlivým kartám je možné pridávať </w:t>
+      </w:r>
+      <w:proofErr w:type="spellStart"/>
+      <w:r>
+        <w:t>labels</w:t>
+      </w:r>
+      <w:proofErr w:type="spellEnd"/>
+      <w:r>
+        <w:t xml:space="preserve">, ktoré slúžia na jednoduché rozlíšenie úloh. Je nimi možné označiť napríklad náročnosť alebo dôležitosť jednotlivých kariet. </w:t>
+      </w:r>
+      <w:proofErr w:type="spellStart"/>
+      <w:r>
+        <w:t>Label</w:t>
+      </w:r>
+      <w:proofErr w:type="spellEnd"/>
+      <w:r>
+        <w:t xml:space="preserve"> sa karte pridáva zvolení</w:t>
+      </w:r>
+      <w:r>
+        <w:t>m</w:t>
+      </w:r>
+      <w:r>
+        <w:t xml:space="preserve"> karty a</w:t>
+      </w:r>
+      <w:r>
+        <w:t xml:space="preserve"> následne zvolením možnosti </w:t>
+      </w:r>
+      <w:proofErr w:type="spellStart"/>
+      <w:r>
+        <w:t>Labels</w:t>
+      </w:r>
+      <w:proofErr w:type="spellEnd"/>
+      <w:r>
+        <w:t>.</w:t>
+      </w:r>
+    </w:p>
+    <w:p>
+      <w:r>
+        <w:rPr>
+          <w:noProof/>
+          <w:lang w:eastAsia="sk-SK"/>
+        </w:rPr>
+        <w:drawing>
+          <wp:inline distT="0" distB="0" distL="0" distR="0">
+            <wp:extent cx="5753100" cy="3381375"/>
+            <wp:effectExtent l="0" t="0" r="0" b="0"/>
+            <wp:docPr id="7" name="Obrázek 7" descr="C:\Users\RD\Desktop\trello_obr\Vytvoriť úvod on MNIS_Zadanie B   Trello4.png"/>
+            <wp:cNvGraphicFramePr>
+              <a:graphicFrameLocks xmlns:a="http://schemas.openxmlformats.org/drawingml/2006/main" noChangeAspect="1"/>
+            </wp:cNvGraphicFramePr>
+            <a:graphic xmlns:a="http://schemas.openxmlformats.org/drawingml/2006/main">
+              <a:graphicData uri="http://schemas.openxmlformats.org/drawingml/2006/picture">
+                <pic:pic xmlns:pic="http://schemas.openxmlformats.org/drawingml/2006/picture">
+                  <pic:nvPicPr>
+                    <pic:cNvPr id="0" name="Picture 7" descr="C:\Users\RD\Desktop\trello_obr\Vytvoriť úvod on MNIS_Zadanie B   Trello4.png"/>
+                    <pic:cNvPicPr>
+                      <a:picLocks noChangeAspect="1" noChangeArrowheads="1"/>
+                    </pic:cNvPicPr>
+                  </pic:nvPicPr>
+                  <pic:blipFill>
+                    <a:blip r:embed="rId12">
+                      <a:extLst>
+                        <a:ext uri="{28A0092B-C50C-407E-A947-70E740481C1C}">
+                          <a14:useLocalDpi xmlns:a14="http://schemas.microsoft.com/office/drawing/2010/main" val="0"/>
+                        </a:ext>
+                      </a:extLst>
+                    </a:blip>
+                    <a:srcRect/>
+                    <a:stretch>
+                      <a:fillRect/>
+                    </a:stretch>
+                  </pic:blipFill>
+                  <pic:spPr bwMode="auto">
+                    <a:xfrm>
+                      <a:off x="0" y="0"/>
+                      <a:ext cx="5753100" cy="3381375"/>
+                    </a:xfrm>
+                    <a:prstGeom prst="rect">
+                      <a:avLst/>
+                    </a:prstGeom>
+                    <a:noFill/>
+                    <a:ln>
+                      <a:noFill/>
+                    </a:ln>
+                  </pic:spPr>
+                </pic:pic>
+              </a:graphicData>
+            </a:graphic>
+          </wp:inline>
+        </w:drawing>
+      </w:r>
+    </w:p>
+    <w:p>
+      <w:pPr>
+        <w:pStyle w:val="Titulek"/>
+      </w:pPr>
+      <w:r>
+        <w:t xml:space="preserve">Obr. </w:t>
+      </w:r>
+      <w:fldSimple w:instr=" SEQ Obr. \* ARABIC ">
+        <w:r>
+          <w:rPr>
+            <w:noProof/>
+          </w:rPr>
+          <w:t>4</w:t>
+        </w:r>
+      </w:fldSimple>
+      <w:r>
+        <w:t xml:space="preserve"> Pridávanie </w:t>
+      </w:r>
+      <w:proofErr w:type="spellStart"/>
+      <w:r>
+        <w:t>labels</w:t>
+      </w:r>
+      <w:proofErr w:type="spellEnd"/>
+      <w:r>
+        <w:t xml:space="preserve"> jednotlivým kartám</w:t>
+      </w:r>
+    </w:p>
+    <w:p>
+      <w:r>
+        <w:lastRenderedPageBreak/>
+        <w:t xml:space="preserve">Jednotlivé </w:t>
+      </w:r>
+      <w:proofErr w:type="spellStart"/>
+      <w:r>
+        <w:t>labels</w:t>
+      </w:r>
+      <w:proofErr w:type="spellEnd"/>
+      <w:r>
+        <w:t xml:space="preserve"> sú potom vidieť aj pri pohľade na </w:t>
+      </w:r>
+      <w:proofErr w:type="spellStart"/>
+      <w:r>
+        <w:t>board</w:t>
+      </w:r>
+      <w:proofErr w:type="spellEnd"/>
+      <w:r>
+        <w:t>.</w:t>
+      </w:r>
+    </w:p>
+    <w:p>
+      <w:r>
+        <w:rPr>
+          <w:noProof/>
+          <w:lang w:eastAsia="sk-SK"/>
+        </w:rPr>
+        <w:drawing>
+          <wp:inline distT="0" distB="0" distL="0" distR="0">
+            <wp:extent cx="5753100" cy="3371850"/>
+            <wp:effectExtent l="0" t="0" r="0" b="0"/>
+            <wp:docPr id="8" name="Obrázek 8" descr="C:\Users\RD\Desktop\trello_obr\MNIS_Zadanie B   Trello 4.png"/>
+            <wp:cNvGraphicFramePr>
+              <a:graphicFrameLocks xmlns:a="http://schemas.openxmlformats.org/drawingml/2006/main" noChangeAspect="1"/>
+            </wp:cNvGraphicFramePr>
+            <a:graphic xmlns:a="http://schemas.openxmlformats.org/drawingml/2006/main">
+              <a:graphicData uri="http://schemas.openxmlformats.org/drawingml/2006/picture">
+                <pic:pic xmlns:pic="http://schemas.openxmlformats.org/drawingml/2006/picture">
+                  <pic:nvPicPr>
+                    <pic:cNvPr id="0" name="Picture 8" descr="C:\Users\RD\Desktop\trello_obr\MNIS_Zadanie B   Trello 4.png"/>
+                    <pic:cNvPicPr>
+                      <a:picLocks noChangeAspect="1" noChangeArrowheads="1"/>
+                    </pic:cNvPicPr>
+                  </pic:nvPicPr>
+                  <pic:blipFill rotWithShape="1">
+                    <a:blip r:embed="rId13">
+                      <a:extLst>
+                        <a:ext uri="{28A0092B-C50C-407E-A947-70E740481C1C}">
+                          <a14:useLocalDpi xmlns:a14="http://schemas.microsoft.com/office/drawing/2010/main" val="0"/>
+                        </a:ext>
+                      </a:extLst>
+                    </a:blip>
+                    <a:srcRect b="281"/>
+                    <a:stretch/>
+                  </pic:blipFill>
+                  <pic:spPr bwMode="auto">
+                    <a:xfrm>
+                      <a:off x="0" y="0"/>
+                      <a:ext cx="5753100" cy="3371850"/>
+                    </a:xfrm>
+                    <a:prstGeom prst="rect">
+                      <a:avLst/>
+                    </a:prstGeom>
+                    <a:noFill/>
+                    <a:ln>
+                      <a:noFill/>
+                    </a:ln>
+                    <a:extLst>
+                      <a:ext uri="{53640926-AAD7-44D8-BBD7-CCE9431645EC}">
+                        <a14:shadowObscured xmlns:a14="http://schemas.microsoft.com/office/drawing/2010/main"/>
+                      </a:ext>
+                    </a:extLst>
+                  </pic:spPr>
+                </pic:pic>
+              </a:graphicData>
+            </a:graphic>
+          </wp:inline>
+        </w:drawing>
+      </w:r>
+    </w:p>
+    <w:p>
+      <w:pPr>
+        <w:pStyle w:val="Titulek"/>
+      </w:pPr>
+      <w:r>
+        <w:t xml:space="preserve">Obr. </w:t>
+      </w:r>
+      <w:fldSimple w:instr=" SEQ Obr. \* ARABIC ">
+        <w:r>
+          <w:rPr>
+            <w:noProof/>
+          </w:rPr>
+          <w:t>5</w:t>
+        </w:r>
+      </w:fldSimple>
+      <w:r>
+        <w:t xml:space="preserve"> Farebne rozlíšiteľné </w:t>
+      </w:r>
+      <w:proofErr w:type="spellStart"/>
+      <w:r>
+        <w:t>labels</w:t>
+      </w:r>
+      <w:proofErr w:type="spellEnd"/>
+      <w:r>
+        <w:t xml:space="preserve"> na kartách v zozname Analýza</w:t>
+      </w:r>
+    </w:p>
+    <w:p>
+      <w:bookmarkStart w:id="20" w:name="_GoBack"/>
       <w:bookmarkEnd w:id="20"/>
     </w:p>
     <w:sectPr>
-      <w:footerReference w:type="first" r:id="rId9"/>
+      <w:footerReference w:type="first" r:id="rId14"/>
       <w:pgSz w:w="11907" w:h="16840" w:code="9"/>
-      <w:pgMar w:top="1418" w:right="1418" w:bottom="1418" w:left="1985" w:header="709" w:footer="709" w:gutter="0"/>
+      <w:pgMar w:top="1418" w:right="1418" w:bottom="1418" w:left="1418" w:header="709" w:footer="709" w:gutter="0"/>
       <w:cols w:space="708"/>
       <w:titlePg/>
     </w:sectPr>
@@ -6386,7 +7017,7 @@
 </file>
 
 <file path=customXml/itemProps1.xml><?xml version="1.0" encoding="utf-8"?>
-<ds:datastoreItem xmlns:ds="http://schemas.openxmlformats.org/officeDocument/2006/customXml" ds:itemID="{F9DD67BA-3DD1-44A4-BCFB-412B92839336}">
+<ds:datastoreItem xmlns:ds="http://schemas.openxmlformats.org/officeDocument/2006/customXml" ds:itemID="{93702A84-0DD5-4A0B-84F1-DAA2129E6DD3}">
   <ds:schemaRefs>
     <ds:schemaRef ds:uri="http://schemas.openxmlformats.org/officeDocument/2006/bibliography"/>
   </ds:schemaRefs>

</xml_diff>

<commit_message>
v3. doplneny checklist, due date, archive, activity
</commit_message>
<xml_diff>
--- a/Nemeš_ZadanieB_Trello.docx
+++ b/Nemeš_ZadanieB_Trello.docx
@@ -860,11 +860,632 @@
       </w:r>
     </w:p>
     <w:p>
+      <w:r>
+        <w:t xml:space="preserve">Niektoré karty je vhodné rozčleniť na </w:t>
+      </w:r>
+      <w:proofErr w:type="spellStart"/>
+      <w:r>
+        <w:t>podúlohy</w:t>
+      </w:r>
+      <w:proofErr w:type="spellEnd"/>
+      <w:r>
+        <w:t>. V takomto prípade je možné zvoliť danú kartu a pridať jej z panela „</w:t>
+      </w:r>
+      <w:proofErr w:type="spellStart"/>
+      <w:r>
+        <w:t>Add</w:t>
+      </w:r>
+      <w:proofErr w:type="spellEnd"/>
+      <w:r>
+        <w:t>“ položku „</w:t>
+      </w:r>
+      <w:proofErr w:type="spellStart"/>
+      <w:r>
+        <w:t>Checklist</w:t>
+      </w:r>
+      <w:proofErr w:type="spellEnd"/>
+      <w:r>
+        <w:t xml:space="preserve">“. Pri pohľade na </w:t>
+      </w:r>
+      <w:proofErr w:type="spellStart"/>
+      <w:r>
+        <w:t>Board</w:t>
+      </w:r>
+      <w:proofErr w:type="spellEnd"/>
+      <w:r>
+        <w:t xml:space="preserve"> bude pri karte znázornené, že obsahuje </w:t>
+      </w:r>
+      <w:proofErr w:type="spellStart"/>
+      <w:r>
+        <w:t>checklist</w:t>
+      </w:r>
+      <w:proofErr w:type="spellEnd"/>
+      <w:r>
+        <w:t xml:space="preserve"> a tiež koľko položiek v ňom je a koľko je už splnených.</w:t>
+      </w:r>
+    </w:p>
+    <w:p>
+      <w:r>
+        <w:rPr>
+          <w:noProof/>
+          <w:lang w:eastAsia="sk-SK"/>
+        </w:rPr>
+        <w:drawing>
+          <wp:inline distT="0" distB="0" distL="0" distR="0">
+            <wp:extent cx="5753100" cy="3381375"/>
+            <wp:effectExtent l="0" t="0" r="0" b="0"/>
+            <wp:docPr id="9" name="Obrázek 9" descr="C:\Users\RD\Desktop\trello_obr\Vytvoriť podkapitolu relačné a nerelačné databázy on MNIS_Zadanie B   Trello5.png"/>
+            <wp:cNvGraphicFramePr>
+              <a:graphicFrameLocks xmlns:a="http://schemas.openxmlformats.org/drawingml/2006/main" noChangeAspect="1"/>
+            </wp:cNvGraphicFramePr>
+            <a:graphic xmlns:a="http://schemas.openxmlformats.org/drawingml/2006/main">
+              <a:graphicData uri="http://schemas.openxmlformats.org/drawingml/2006/picture">
+                <pic:pic xmlns:pic="http://schemas.openxmlformats.org/drawingml/2006/picture">
+                  <pic:nvPicPr>
+                    <pic:cNvPr id="0" name="Picture 9" descr="C:\Users\RD\Desktop\trello_obr\Vytvoriť podkapitolu relačné a nerelačné databázy on MNIS_Zadanie B   Trello5.png"/>
+                    <pic:cNvPicPr>
+                      <a:picLocks noChangeAspect="1" noChangeArrowheads="1"/>
+                    </pic:cNvPicPr>
+                  </pic:nvPicPr>
+                  <pic:blipFill>
+                    <a:blip r:embed="rId14">
+                      <a:extLst>
+                        <a:ext uri="{28A0092B-C50C-407E-A947-70E740481C1C}">
+                          <a14:useLocalDpi xmlns:a14="http://schemas.microsoft.com/office/drawing/2010/main" val="0"/>
+                        </a:ext>
+                      </a:extLst>
+                    </a:blip>
+                    <a:srcRect/>
+                    <a:stretch>
+                      <a:fillRect/>
+                    </a:stretch>
+                  </pic:blipFill>
+                  <pic:spPr bwMode="auto">
+                    <a:xfrm>
+                      <a:off x="0" y="0"/>
+                      <a:ext cx="5753100" cy="3381375"/>
+                    </a:xfrm>
+                    <a:prstGeom prst="rect">
+                      <a:avLst/>
+                    </a:prstGeom>
+                    <a:noFill/>
+                    <a:ln>
+                      <a:noFill/>
+                    </a:ln>
+                  </pic:spPr>
+                </pic:pic>
+              </a:graphicData>
+            </a:graphic>
+          </wp:inline>
+        </w:drawing>
+      </w:r>
+    </w:p>
+    <w:p>
+      <w:pPr>
+        <w:pStyle w:val="Titulek"/>
+      </w:pPr>
+      <w:r>
+        <w:t xml:space="preserve">Obr. </w:t>
+      </w:r>
+      <w:fldSimple w:instr=" SEQ Obr. \* ARABIC ">
+        <w:r>
+          <w:rPr>
+            <w:noProof/>
+          </w:rPr>
+          <w:t>6</w:t>
+        </w:r>
+      </w:fldSimple>
+      <w:r>
+        <w:t xml:space="preserve"> Vytvorený </w:t>
+      </w:r>
+      <w:proofErr w:type="spellStart"/>
+      <w:r>
+        <w:t>checklist</w:t>
+      </w:r>
+      <w:proofErr w:type="spellEnd"/>
+      <w:r>
+        <w:t xml:space="preserve"> pre kartu</w:t>
+      </w:r>
+    </w:p>
+    <w:p>
+      <w:r>
+        <w:lastRenderedPageBreak/>
+        <w:t>Pre niektoré úlohy existuje dátum, dokedy je potrebné ich splniť. Dátum pre kartu je možné pridať zvolením danej karty a následne zvolením možnosti „</w:t>
+      </w:r>
+      <w:proofErr w:type="spellStart"/>
+      <w:r>
+        <w:t>Due</w:t>
+      </w:r>
+      <w:proofErr w:type="spellEnd"/>
+      <w:r>
+        <w:t xml:space="preserve"> </w:t>
+      </w:r>
+      <w:proofErr w:type="spellStart"/>
+      <w:r>
+        <w:t>Date</w:t>
+      </w:r>
+      <w:proofErr w:type="spellEnd"/>
+      <w:r>
+        <w:t>“ a následne nastavením dátumu a času.</w:t>
+      </w:r>
+    </w:p>
+    <w:p>
+      <w:r>
+        <w:rPr>
+          <w:noProof/>
+          <w:lang w:eastAsia="sk-SK"/>
+        </w:rPr>
+        <w:drawing>
+          <wp:inline distT="0" distB="0" distL="0" distR="0">
+            <wp:extent cx="5753100" cy="3381375"/>
+            <wp:effectExtent l="0" t="0" r="0" b="0"/>
+            <wp:docPr id="10" name="Obrázek 10" descr="C:\Users\RD\Desktop\trello_obr\Odovzdanie bp on MNIS_Zadanie B   Trello6.png"/>
+            <wp:cNvGraphicFramePr>
+              <a:graphicFrameLocks xmlns:a="http://schemas.openxmlformats.org/drawingml/2006/main" noChangeAspect="1"/>
+            </wp:cNvGraphicFramePr>
+            <a:graphic xmlns:a="http://schemas.openxmlformats.org/drawingml/2006/main">
+              <a:graphicData uri="http://schemas.openxmlformats.org/drawingml/2006/picture">
+                <pic:pic xmlns:pic="http://schemas.openxmlformats.org/drawingml/2006/picture">
+                  <pic:nvPicPr>
+                    <pic:cNvPr id="0" name="Picture 10" descr="C:\Users\RD\Desktop\trello_obr\Odovzdanie bp on MNIS_Zadanie B   Trello6.png"/>
+                    <pic:cNvPicPr>
+                      <a:picLocks noChangeAspect="1" noChangeArrowheads="1"/>
+                    </pic:cNvPicPr>
+                  </pic:nvPicPr>
+                  <pic:blipFill>
+                    <a:blip r:embed="rId15">
+                      <a:extLst>
+                        <a:ext uri="{28A0092B-C50C-407E-A947-70E740481C1C}">
+                          <a14:useLocalDpi xmlns:a14="http://schemas.microsoft.com/office/drawing/2010/main" val="0"/>
+                        </a:ext>
+                      </a:extLst>
+                    </a:blip>
+                    <a:srcRect/>
+                    <a:stretch>
+                      <a:fillRect/>
+                    </a:stretch>
+                  </pic:blipFill>
+                  <pic:spPr bwMode="auto">
+                    <a:xfrm>
+                      <a:off x="0" y="0"/>
+                      <a:ext cx="5753100" cy="3381375"/>
+                    </a:xfrm>
+                    <a:prstGeom prst="rect">
+                      <a:avLst/>
+                    </a:prstGeom>
+                    <a:noFill/>
+                    <a:ln>
+                      <a:noFill/>
+                    </a:ln>
+                  </pic:spPr>
+                </pic:pic>
+              </a:graphicData>
+            </a:graphic>
+          </wp:inline>
+        </w:drawing>
+      </w:r>
+    </w:p>
+    <w:p>
+      <w:pPr>
+        <w:pStyle w:val="Titulek"/>
+      </w:pPr>
+      <w:r>
+        <w:t xml:space="preserve">Obr. </w:t>
+      </w:r>
+      <w:fldSimple w:instr=" SEQ Obr. \* ARABIC ">
+        <w:r>
+          <w:rPr>
+            <w:noProof/>
+          </w:rPr>
+          <w:t>7</w:t>
+        </w:r>
+      </w:fldSimple>
+      <w:r>
+        <w:t xml:space="preserve"> Voľba dátumu a času</w:t>
+      </w:r>
+    </w:p>
+    <w:p>
+      <w:r>
+        <w:t xml:space="preserve">Ako aj ostatné položky, tak aj dátum je viditeľný na </w:t>
+      </w:r>
+      <w:proofErr w:type="spellStart"/>
+      <w:r>
+        <w:t>boarde</w:t>
+      </w:r>
+      <w:proofErr w:type="spellEnd"/>
+      <w:r>
+        <w:t xml:space="preserve">. Farebne sa odlišuje dátum, ktorý už nebol dodržaný, </w:t>
+      </w:r>
+      <w:r>
+        <w:t>dátum ktorý nastane onedlho a dátum, do ktorého ešte zostáva dlhší čas.</w:t>
+      </w:r>
+    </w:p>
+    <w:p>
+      <w:r>
+        <w:rPr>
+          <w:noProof/>
+          <w:lang w:eastAsia="sk-SK"/>
+        </w:rPr>
+        <w:drawing>
+          <wp:inline distT="0" distB="0" distL="0" distR="0">
+            <wp:extent cx="5753100" cy="3381375"/>
+            <wp:effectExtent l="0" t="0" r="0" b="0"/>
+            <wp:docPr id="11" name="Obrázek 11" descr="C:\Users\RD\Desktop\trello_obr\MNIS_Zadanie B   Trello7.png"/>
+            <wp:cNvGraphicFramePr>
+              <a:graphicFrameLocks xmlns:a="http://schemas.openxmlformats.org/drawingml/2006/main" noChangeAspect="1"/>
+            </wp:cNvGraphicFramePr>
+            <a:graphic xmlns:a="http://schemas.openxmlformats.org/drawingml/2006/main">
+              <a:graphicData uri="http://schemas.openxmlformats.org/drawingml/2006/picture">
+                <pic:pic xmlns:pic="http://schemas.openxmlformats.org/drawingml/2006/picture">
+                  <pic:nvPicPr>
+                    <pic:cNvPr id="0" name="Picture 11" descr="C:\Users\RD\Desktop\trello_obr\MNIS_Zadanie B   Trello7.png"/>
+                    <pic:cNvPicPr>
+                      <a:picLocks noChangeAspect="1" noChangeArrowheads="1"/>
+                    </pic:cNvPicPr>
+                  </pic:nvPicPr>
+                  <pic:blipFill>
+                    <a:blip r:embed="rId16">
+                      <a:extLst>
+                        <a:ext uri="{28A0092B-C50C-407E-A947-70E740481C1C}">
+                          <a14:useLocalDpi xmlns:a14="http://schemas.microsoft.com/office/drawing/2010/main" val="0"/>
+                        </a:ext>
+                      </a:extLst>
+                    </a:blip>
+                    <a:srcRect/>
+                    <a:stretch>
+                      <a:fillRect/>
+                    </a:stretch>
+                  </pic:blipFill>
+                  <pic:spPr bwMode="auto">
+                    <a:xfrm>
+                      <a:off x="0" y="0"/>
+                      <a:ext cx="5753100" cy="3381375"/>
+                    </a:xfrm>
+                    <a:prstGeom prst="rect">
+                      <a:avLst/>
+                    </a:prstGeom>
+                    <a:noFill/>
+                    <a:ln>
+                      <a:noFill/>
+                    </a:ln>
+                  </pic:spPr>
+                </pic:pic>
+              </a:graphicData>
+            </a:graphic>
+          </wp:inline>
+        </w:drawing>
+      </w:r>
+    </w:p>
+    <w:p>
+      <w:pPr>
+        <w:pStyle w:val="Titulek"/>
+      </w:pPr>
+      <w:r>
+        <w:t xml:space="preserve">Obr. </w:t>
+      </w:r>
+      <w:fldSimple w:instr=" SEQ Obr. \* ARABIC ">
+        <w:r>
+          <w:rPr>
+            <w:noProof/>
+          </w:rPr>
+          <w:t>8</w:t>
+        </w:r>
+      </w:fldSimple>
+      <w:r>
+        <w:t xml:space="preserve"> Zobrazenie dátumov na </w:t>
+      </w:r>
+      <w:proofErr w:type="spellStart"/>
+      <w:r>
+        <w:t>boarde</w:t>
+      </w:r>
+      <w:proofErr w:type="spellEnd"/>
+    </w:p>
+    <w:p>
+      <w:r>
+        <w:lastRenderedPageBreak/>
+        <w:t xml:space="preserve">Karta, ktorej úloha bola splnená už nie je na </w:t>
+      </w:r>
+      <w:proofErr w:type="spellStart"/>
+      <w:r>
+        <w:t>boarde</w:t>
+      </w:r>
+      <w:proofErr w:type="spellEnd"/>
+      <w:r>
+        <w:t xml:space="preserve"> potrebná a je ju možné archivovať. Opäť je </w:t>
+      </w:r>
+      <w:proofErr w:type="spellStart"/>
+      <w:r>
+        <w:t>zapotreby</w:t>
+      </w:r>
+      <w:proofErr w:type="spellEnd"/>
+      <w:r>
+        <w:t xml:space="preserve"> zvoliť konkrétnu kartu a na pravej lište zvoliť akciu „</w:t>
+      </w:r>
+      <w:proofErr w:type="spellStart"/>
+      <w:r>
+        <w:t>Archive</w:t>
+      </w:r>
+      <w:proofErr w:type="spellEnd"/>
+      <w:r>
+        <w:t>“. Ak sme si istý, že danú kartu už nebudeme potrebovať, je ju po archivovaní možné odstrániť</w:t>
+      </w:r>
+      <w:r>
+        <w:t xml:space="preserve"> možnosťou „</w:t>
+      </w:r>
+      <w:proofErr w:type="spellStart"/>
+      <w:r>
+        <w:t>Delete</w:t>
+      </w:r>
+      <w:proofErr w:type="spellEnd"/>
+      <w:r>
+        <w:t>“</w:t>
+      </w:r>
+      <w:r>
+        <w:t>.</w:t>
+      </w:r>
+      <w:r>
+        <w:t xml:space="preserve"> Podobne je možné archivovať aj celý zoznam, avšak ten v súčasnosti nie je možné odstrániť. Ak by sme potrebovali kartu alebo zoznam obnoviť, tak  zvolíme možnosť „Show Menu“, ktorá sa nachádza v pravom hornom rohu. Zobrazí sa menu, ktoré obsahuje položku „</w:t>
+      </w:r>
+      <w:proofErr w:type="spellStart"/>
+      <w:r>
+        <w:t>Archived</w:t>
+      </w:r>
+      <w:proofErr w:type="spellEnd"/>
+      <w:r>
+        <w:t xml:space="preserve"> </w:t>
+      </w:r>
+      <w:proofErr w:type="spellStart"/>
+      <w:r>
+        <w:t>Items</w:t>
+      </w:r>
+      <w:proofErr w:type="spellEnd"/>
+      <w:r>
+        <w:t xml:space="preserve">“.  </w:t>
+      </w:r>
+      <w:r>
+        <w:t>Ako prvé sa zobrazia archivované karty, ktoré je možné obnoviť zvolením „</w:t>
+      </w:r>
+      <w:proofErr w:type="spellStart"/>
+      <w:r>
+        <w:t>Send</w:t>
+      </w:r>
+      <w:proofErr w:type="spellEnd"/>
+      <w:r>
+        <w:t xml:space="preserve"> to </w:t>
+      </w:r>
+      <w:proofErr w:type="spellStart"/>
+      <w:r>
+        <w:t>Board</w:t>
+      </w:r>
+      <w:proofErr w:type="spellEnd"/>
+      <w:r>
+        <w:t>“. Zvolením možnosti „</w:t>
+      </w:r>
+      <w:proofErr w:type="spellStart"/>
+      <w:r>
+        <w:t>Switch</w:t>
+      </w:r>
+      <w:proofErr w:type="spellEnd"/>
+      <w:r>
+        <w:t xml:space="preserve"> to </w:t>
+      </w:r>
+      <w:proofErr w:type="spellStart"/>
+      <w:r>
+        <w:t>lists</w:t>
+      </w:r>
+      <w:proofErr w:type="spellEnd"/>
+      <w:r>
+        <w:t>“ sa zobrazia archivované zoznamy.</w:t>
+      </w:r>
+    </w:p>
+    <w:p>
+      <w:r>
+        <w:rPr>
+          <w:noProof/>
+          <w:lang w:eastAsia="sk-SK"/>
+        </w:rPr>
+        <w:drawing>
+          <wp:inline distT="0" distB="0" distL="0" distR="0">
+            <wp:extent cx="5753100" cy="2028825"/>
+            <wp:effectExtent l="0" t="0" r="0" b="0"/>
+            <wp:docPr id="12" name="Obrázek 12" descr="C:\Users\RD\Desktop\trello_obr\MNIS_Zadanie B   Trello8.png"/>
+            <wp:cNvGraphicFramePr>
+              <a:graphicFrameLocks xmlns:a="http://schemas.openxmlformats.org/drawingml/2006/main" noChangeAspect="1"/>
+            </wp:cNvGraphicFramePr>
+            <a:graphic xmlns:a="http://schemas.openxmlformats.org/drawingml/2006/main">
+              <a:graphicData uri="http://schemas.openxmlformats.org/drawingml/2006/picture">
+                <pic:pic xmlns:pic="http://schemas.openxmlformats.org/drawingml/2006/picture">
+                  <pic:nvPicPr>
+                    <pic:cNvPr id="0" name="Picture 12" descr="C:\Users\RD\Desktop\trello_obr\MNIS_Zadanie B   Trello8.png"/>
+                    <pic:cNvPicPr>
+                      <a:picLocks noChangeAspect="1" noChangeArrowheads="1"/>
+                    </pic:cNvPicPr>
+                  </pic:nvPicPr>
+                  <pic:blipFill rotWithShape="1">
+                    <a:blip r:embed="rId17">
+                      <a:extLst>
+                        <a:ext uri="{28A0092B-C50C-407E-A947-70E740481C1C}">
+                          <a14:useLocalDpi xmlns:a14="http://schemas.microsoft.com/office/drawing/2010/main" val="0"/>
+                        </a:ext>
+                      </a:extLst>
+                    </a:blip>
+                    <a:srcRect t="1" b="39999"/>
+                    <a:stretch/>
+                  </pic:blipFill>
+                  <pic:spPr bwMode="auto">
+                    <a:xfrm>
+                      <a:off x="0" y="0"/>
+                      <a:ext cx="5753100" cy="2028825"/>
+                    </a:xfrm>
+                    <a:prstGeom prst="rect">
+                      <a:avLst/>
+                    </a:prstGeom>
+                    <a:noFill/>
+                    <a:ln>
+                      <a:noFill/>
+                    </a:ln>
+                    <a:extLst>
+                      <a:ext uri="{53640926-AAD7-44D8-BBD7-CCE9431645EC}">
+                        <a14:shadowObscured xmlns:a14="http://schemas.microsoft.com/office/drawing/2010/main"/>
+                      </a:ext>
+                    </a:extLst>
+                  </pic:spPr>
+                </pic:pic>
+              </a:graphicData>
+            </a:graphic>
+          </wp:inline>
+        </w:drawing>
+      </w:r>
+    </w:p>
+    <w:p>
+      <w:pPr>
+        <w:pStyle w:val="Titulek"/>
+      </w:pPr>
+      <w:r>
+        <w:t xml:space="preserve">Obr. </w:t>
+      </w:r>
+      <w:fldSimple w:instr=" SEQ Obr. \* ARABIC ">
+        <w:r>
+          <w:rPr>
+            <w:noProof/>
+          </w:rPr>
+          <w:t>9</w:t>
+        </w:r>
+      </w:fldSimple>
+      <w:r>
+        <w:t xml:space="preserve"> Zobrazenie archivovaných kariet</w:t>
+      </w:r>
+    </w:p>
+    <w:p>
+      <w:r>
+        <w:t>Po návrate do pôvodného menu zvolením možnosti „</w:t>
+      </w:r>
+      <w:proofErr w:type="spellStart"/>
+      <w:r>
+        <w:t>Back</w:t>
+      </w:r>
+      <w:proofErr w:type="spellEnd"/>
+      <w:r>
+        <w:t xml:space="preserve">“ sa opäť zobrazí menu. Pod ním sa nachádzajú informácie o členoch, ktorý môžu pracovať na </w:t>
+      </w:r>
+      <w:proofErr w:type="spellStart"/>
+      <w:r>
+        <w:t>boarde</w:t>
+      </w:r>
+      <w:proofErr w:type="spellEnd"/>
+      <w:r>
+        <w:t xml:space="preserve"> ako aj možnosť ich do tohto </w:t>
+      </w:r>
+      <w:proofErr w:type="spellStart"/>
+      <w:r>
+        <w:t>boardu</w:t>
+      </w:r>
+      <w:proofErr w:type="spellEnd"/>
+      <w:r>
+        <w:t xml:space="preserve"> pridať. Ďalej sa tu nachádza výpis aktivity na </w:t>
+      </w:r>
+      <w:proofErr w:type="spellStart"/>
+      <w:r>
+        <w:t>boarde</w:t>
+      </w:r>
+      <w:proofErr w:type="spellEnd"/>
+      <w:r>
+        <w:t xml:space="preserve">, na ktorom je možné sledovať </w:t>
+      </w:r>
+      <w:r>
+        <w:t>celú činnosť v chronologickom poradí.</w:t>
+      </w:r>
+    </w:p>
+    <w:p>
+      <w:r>
+        <w:rPr>
+          <w:noProof/>
+          <w:lang w:eastAsia="sk-SK"/>
+        </w:rPr>
+        <w:drawing>
+          <wp:inline distT="0" distB="0" distL="0" distR="0">
+            <wp:extent cx="5753100" cy="2838450"/>
+            <wp:effectExtent l="0" t="0" r="0" b="0"/>
+            <wp:docPr id="14" name="Obrázek 14" descr="C:\Users\RD\Desktop\trello_obr\MNIS_Zadanie B   Trello 9.png"/>
+            <wp:cNvGraphicFramePr>
+              <a:graphicFrameLocks xmlns:a="http://schemas.openxmlformats.org/drawingml/2006/main" noChangeAspect="1"/>
+            </wp:cNvGraphicFramePr>
+            <a:graphic xmlns:a="http://schemas.openxmlformats.org/drawingml/2006/main">
+              <a:graphicData uri="http://schemas.openxmlformats.org/drawingml/2006/picture">
+                <pic:pic xmlns:pic="http://schemas.openxmlformats.org/drawingml/2006/picture">
+                  <pic:nvPicPr>
+                    <pic:cNvPr id="0" name="Picture 14" descr="C:\Users\RD\Desktop\trello_obr\MNIS_Zadanie B   Trello 9.png"/>
+                    <pic:cNvPicPr>
+                      <a:picLocks noChangeAspect="1" noChangeArrowheads="1"/>
+                    </pic:cNvPicPr>
+                  </pic:nvPicPr>
+                  <pic:blipFill rotWithShape="1">
+                    <a:blip r:embed="rId18">
+                      <a:extLst>
+                        <a:ext uri="{28A0092B-C50C-407E-A947-70E740481C1C}">
+                          <a14:useLocalDpi xmlns:a14="http://schemas.microsoft.com/office/drawing/2010/main" val="0"/>
+                        </a:ext>
+                      </a:extLst>
+                    </a:blip>
+                    <a:srcRect b="16057"/>
+                    <a:stretch/>
+                  </pic:blipFill>
+                  <pic:spPr bwMode="auto">
+                    <a:xfrm>
+                      <a:off x="0" y="0"/>
+                      <a:ext cx="5753100" cy="2838450"/>
+                    </a:xfrm>
+                    <a:prstGeom prst="rect">
+                      <a:avLst/>
+                    </a:prstGeom>
+                    <a:noFill/>
+                    <a:ln>
+                      <a:noFill/>
+                    </a:ln>
+                    <a:extLst>
+                      <a:ext uri="{53640926-AAD7-44D8-BBD7-CCE9431645EC}">
+                        <a14:shadowObscured xmlns:a14="http://schemas.microsoft.com/office/drawing/2010/main"/>
+                      </a:ext>
+                    </a:extLst>
+                  </pic:spPr>
+                </pic:pic>
+              </a:graphicData>
+            </a:graphic>
+          </wp:inline>
+        </w:drawing>
+      </w:r>
+    </w:p>
+    <w:p>
+      <w:pPr>
+        <w:pStyle w:val="Titulek"/>
+      </w:pPr>
+      <w:r>
+        <w:t xml:space="preserve">Obr. </w:t>
+      </w:r>
+      <w:fldSimple w:instr=" SEQ Obr. \* ARABIC ">
+        <w:r>
+          <w:rPr>
+            <w:noProof/>
+          </w:rPr>
+          <w:t>10</w:t>
+        </w:r>
+      </w:fldSimple>
+      <w:r>
+        <w:t xml:space="preserve"> </w:t>
+      </w:r>
+      <w:r>
+        <w:t xml:space="preserve">Zobrazenie aktivity na </w:t>
+      </w:r>
+      <w:proofErr w:type="spellStart"/>
+      <w:r>
+        <w:t>boarde</w:t>
+      </w:r>
       <w:bookmarkStart w:id="20" w:name="_GoBack"/>
       <w:bookmarkEnd w:id="20"/>
+      <w:proofErr w:type="spellEnd"/>
     </w:p>
     <w:sectPr>
-      <w:footerReference w:type="first" r:id="rId14"/>
+      <w:footerReference w:type="first" r:id="rId19"/>
       <w:pgSz w:w="11907" w:h="16840" w:code="9"/>
       <w:pgMar w:top="1418" w:right="1418" w:bottom="1418" w:left="1418" w:header="709" w:footer="709" w:gutter="0"/>
       <w:cols w:space="708"/>
@@ -7017,7 +7638,7 @@
 </file>
 
 <file path=customXml/itemProps1.xml><?xml version="1.0" encoding="utf-8"?>
-<ds:datastoreItem xmlns:ds="http://schemas.openxmlformats.org/officeDocument/2006/customXml" ds:itemID="{93702A84-0DD5-4A0B-84F1-DAA2129E6DD3}">
+<ds:datastoreItem xmlns:ds="http://schemas.openxmlformats.org/officeDocument/2006/customXml" ds:itemID="{E58D8453-B885-415E-9950-E6A9692654EA}">
   <ds:schemaRefs>
     <ds:schemaRef ds:uri="http://schemas.openxmlformats.org/officeDocument/2006/bibliography"/>
   </ds:schemaRefs>

</xml_diff>

<commit_message>
v4. FINAL doplnene intro
</commit_message>
<xml_diff>
--- a/Nemeš_ZadanieB_Trello.docx
+++ b/Nemeš_ZadanieB_Trello.docx
@@ -111,6 +111,13 @@
       <w:pPr>
         <w:jc w:val="center"/>
       </w:pPr>
+      <w:bookmarkStart w:id="20" w:name="_GoBack"/>
+      <w:bookmarkEnd w:id="20"/>
+    </w:p>
+    <w:p>
+      <w:pPr>
+        <w:jc w:val="center"/>
+      </w:pPr>
     </w:p>
     <w:p>
       <w:pPr>
@@ -265,6 +272,36 @@
     <w:p>
       <w:r>
         <w:lastRenderedPageBreak/>
+        <w:t xml:space="preserve">Nástroj </w:t>
+      </w:r>
+      <w:proofErr w:type="spellStart"/>
+      <w:r>
+        <w:t>Trello</w:t>
+      </w:r>
+      <w:proofErr w:type="spellEnd"/>
+      <w:r>
+        <w:t xml:space="preserve"> je možné použiť na riadenie projektov ako je bakalárska práca, ktorá je uvedená ako príklad aj v tomto dokumente. </w:t>
+      </w:r>
+      <w:r>
+        <w:t>Práca v </w:t>
+      </w:r>
+      <w:proofErr w:type="spellStart"/>
+      <w:r>
+        <w:t>Trello</w:t>
+      </w:r>
+      <w:proofErr w:type="spellEnd"/>
+      <w:r>
+        <w:t xml:space="preserve"> začína vytvorením </w:t>
+      </w:r>
+      <w:proofErr w:type="spellStart"/>
+      <w:r>
+        <w:t>boardu</w:t>
+      </w:r>
+      <w:proofErr w:type="spellEnd"/>
+      <w:r>
+        <w:t xml:space="preserve">, na ktorom sa budú nachádzať všetky prvky ako zoznamy úloh a samotné úlohy. </w:t>
+      </w:r>
+      <w:r>
         <w:t>Po vytvorení nového</w:t>
       </w:r>
       <w:r>
@@ -411,7 +448,7 @@
         </w:rPr>
         <w:drawing>
           <wp:inline distT="0" distB="0" distL="0" distR="0">
-            <wp:extent cx="5753100" cy="3381375"/>
+            <wp:extent cx="5753100" cy="3086100"/>
             <wp:effectExtent l="0" t="0" r="0" b="0"/>
             <wp:docPr id="5" name="Obrázek 5" descr="C:\Users\RD\Desktop\trello_obr\MNIS_Zadanie B   Trello2.png"/>
             <wp:cNvGraphicFramePr>
@@ -426,7 +463,7 @@
                       <a:picLocks noChangeAspect="1" noChangeArrowheads="1"/>
                     </pic:cNvPicPr>
                   </pic:nvPicPr>
-                  <pic:blipFill>
+                  <pic:blipFill rotWithShape="1">
                     <a:blip r:embed="rId10">
                       <a:extLst>
                         <a:ext uri="{28A0092B-C50C-407E-A947-70E740481C1C}">
@@ -434,15 +471,13 @@
                         </a:ext>
                       </a:extLst>
                     </a:blip>
-                    <a:srcRect/>
-                    <a:stretch>
-                      <a:fillRect/>
-                    </a:stretch>
+                    <a:srcRect b="8732"/>
+                    <a:stretch/>
                   </pic:blipFill>
                   <pic:spPr bwMode="auto">
                     <a:xfrm>
                       <a:off x="0" y="0"/>
-                      <a:ext cx="5753100" cy="3381375"/>
+                      <a:ext cx="5753100" cy="3086100"/>
                     </a:xfrm>
                     <a:prstGeom prst="rect">
                       <a:avLst/>
@@ -451,6 +486,11 @@
                     <a:ln>
                       <a:noFill/>
                     </a:ln>
+                    <a:extLst>
+                      <a:ext uri="{53640926-AAD7-44D8-BBD7-CCE9431645EC}">
+                        <a14:shadowObscured xmlns:a14="http://schemas.microsoft.com/office/drawing/2010/main"/>
+                      </a:ext>
+                    </a:extLst>
                   </pic:spPr>
                 </pic:pic>
               </a:graphicData>
@@ -476,11 +516,6 @@
       </w:fldSimple>
       <w:r>
         <w:t xml:space="preserve"> Pridané zoznamy analýza a praktická časť</w:t>
-      </w:r>
-    </w:p>
-    <w:p>
-      <w:r>
-        <w:br w:type="page"/>
       </w:r>
     </w:p>
     <w:p>
@@ -624,10 +659,7 @@
         <w:t xml:space="preserve"> </w:t>
       </w:r>
       <w:r>
-        <w:t xml:space="preserve">Pridané </w:t>
-      </w:r>
-      <w:r>
-        <w:t>karty do zoznamov</w:t>
+        <w:t>Pridané karty do zoznamov</w:t>
       </w:r>
     </w:p>
     <w:p>
@@ -1480,8 +1512,6 @@
       <w:r>
         <w:t>boarde</w:t>
       </w:r>
-      <w:bookmarkStart w:id="20" w:name="_GoBack"/>
-      <w:bookmarkEnd w:id="20"/>
       <w:proofErr w:type="spellEnd"/>
     </w:p>
     <w:sectPr>
@@ -7638,7 +7668,7 @@
 </file>
 
 <file path=customXml/itemProps1.xml><?xml version="1.0" encoding="utf-8"?>
-<ds:datastoreItem xmlns:ds="http://schemas.openxmlformats.org/officeDocument/2006/customXml" ds:itemID="{E58D8453-B885-415E-9950-E6A9692654EA}">
+<ds:datastoreItem xmlns:ds="http://schemas.openxmlformats.org/officeDocument/2006/customXml" ds:itemID="{977A54A6-4411-46C3-BE95-FD6BC5D61123}">
   <ds:schemaRefs>
     <ds:schemaRef ds:uri="http://schemas.openxmlformats.org/officeDocument/2006/bibliography"/>
   </ds:schemaRefs>

</xml_diff>